<commit_message>
added list to be done, fir, modified nhrc, and sp new complaint for monday grievance
</commit_message>
<xml_diff>
--- a/Departments/NHRC/NHRC Complaint - Srihari.docx
+++ b/Departments/NHRC/NHRC Complaint - Srihari.docx
@@ -346,9 +346,8 @@
           <w:sz w:val="24"/>
           <w:lang w:val="en-IN"/>
         </w:rPr>
-        <w:t xml:space="preserve">Complaint Against </w:t>
-      </w:r>
-      <w:proofErr w:type="spellStart"/>
+        <w:t>Complaint Against Snovasys Software Solutions</w:t>
+      </w:r>
       <w:r>
         <w:rPr>
           <w:rFonts w:ascii="Bookman Old Style" w:hAnsi="Bookman Old Style"/>
@@ -357,9 +356,8 @@
           <w:sz w:val="24"/>
           <w:lang w:val="en-IN"/>
         </w:rPr>
-        <w:t>Snovasys</w:t>
-      </w:r>
-      <w:proofErr w:type="spellEnd"/>
+        <w:t xml:space="preserve"> Pvt. Ltd. (Ongloe)</w:t>
+      </w:r>
       <w:r>
         <w:rPr>
           <w:rFonts w:ascii="Bookman Old Style" w:hAnsi="Bookman Old Style"/>
@@ -368,71 +366,7 @@
           <w:sz w:val="24"/>
           <w:lang w:val="en-IN"/>
         </w:rPr>
-        <w:t xml:space="preserve"> Software Solutions</w:t>
-      </w:r>
-      <w:r>
-        <w:rPr>
-          <w:rFonts w:ascii="Bookman Old Style" w:hAnsi="Bookman Old Style"/>
-          <w:b/>
-          <w:bCs/>
-          <w:sz w:val="24"/>
-          <w:lang w:val="en-IN"/>
-        </w:rPr>
-        <w:t xml:space="preserve"> </w:t>
-      </w:r>
-      <w:proofErr w:type="spellStart"/>
-      <w:r>
-        <w:rPr>
-          <w:rFonts w:ascii="Bookman Old Style" w:hAnsi="Bookman Old Style"/>
-          <w:b/>
-          <w:bCs/>
-          <w:sz w:val="24"/>
-          <w:lang w:val="en-IN"/>
-        </w:rPr>
-        <w:t>Pvt.</w:t>
-      </w:r>
-      <w:proofErr w:type="spellEnd"/>
-      <w:r>
-        <w:rPr>
-          <w:rFonts w:ascii="Bookman Old Style" w:hAnsi="Bookman Old Style"/>
-          <w:b/>
-          <w:bCs/>
-          <w:sz w:val="24"/>
-          <w:lang w:val="en-IN"/>
-        </w:rPr>
-        <w:t xml:space="preserve"> Ltd. (</w:t>
-      </w:r>
-      <w:proofErr w:type="spellStart"/>
-      <w:r>
-        <w:rPr>
-          <w:rFonts w:ascii="Bookman Old Style" w:hAnsi="Bookman Old Style"/>
-          <w:b/>
-          <w:bCs/>
-          <w:sz w:val="24"/>
-          <w:lang w:val="en-IN"/>
-        </w:rPr>
-        <w:t>Ongloe</w:t>
-      </w:r>
-      <w:proofErr w:type="spellEnd"/>
-      <w:r>
-        <w:rPr>
-          <w:rFonts w:ascii="Bookman Old Style" w:hAnsi="Bookman Old Style"/>
-          <w:b/>
-          <w:bCs/>
-          <w:sz w:val="24"/>
-          <w:lang w:val="en-IN"/>
-        </w:rPr>
-        <w:t>)</w:t>
-      </w:r>
-      <w:r>
-        <w:rPr>
-          <w:rFonts w:ascii="Bookman Old Style" w:hAnsi="Bookman Old Style"/>
-          <w:b/>
-          <w:bCs/>
-          <w:sz w:val="24"/>
-          <w:lang w:val="en-IN"/>
-        </w:rPr>
-        <w:t xml:space="preserve"> - Systemic Exploitation, False FIR, Police Collusion, and Threats to Life and Liberty</w:t>
+        <w:t xml:space="preserve"> - Systemic Exploitation, False FIR, and Threats to Life and Liberty</w:t>
       </w:r>
       <w:r>
         <w:rPr>
@@ -648,43 +582,7 @@
           <w:sz w:val="24"/>
           <w:szCs w:val="24"/>
         </w:rPr>
-        <w:t xml:space="preserve">1-49, </w:t>
-      </w:r>
-      <w:proofErr w:type="spellStart"/>
-      <w:r>
-        <w:rPr>
-          <w:rFonts w:ascii="Bookman Old Style" w:hAnsi="Bookman Old Style"/>
-          <w:sz w:val="24"/>
-          <w:szCs w:val="24"/>
-        </w:rPr>
-        <w:t>Mittapalem</w:t>
-      </w:r>
-      <w:proofErr w:type="spellEnd"/>
-      <w:r>
-        <w:rPr>
-          <w:rFonts w:ascii="Bookman Old Style" w:hAnsi="Bookman Old Style"/>
-          <w:sz w:val="24"/>
-          <w:szCs w:val="24"/>
-        </w:rPr>
-        <w:t xml:space="preserve">, </w:t>
-      </w:r>
-      <w:proofErr w:type="spellStart"/>
-      <w:r>
-        <w:rPr>
-          <w:rFonts w:ascii="Bookman Old Style" w:hAnsi="Bookman Old Style"/>
-          <w:sz w:val="24"/>
-          <w:szCs w:val="24"/>
-        </w:rPr>
-        <w:t>Kondepi</w:t>
-      </w:r>
-      <w:proofErr w:type="spellEnd"/>
-      <w:r>
-        <w:rPr>
-          <w:rFonts w:ascii="Bookman Old Style" w:hAnsi="Bookman Old Style"/>
-          <w:sz w:val="24"/>
-          <w:szCs w:val="24"/>
-        </w:rPr>
-        <w:t xml:space="preserve"> Mandal, Prakasam District, Andhra Pradesh – 523273</w:t>
+        <w:t>1-49, Mittapalem, Kondepi Mandal, Prakasam District, Andhra Pradesh – 523273</w:t>
       </w:r>
       <w:r>
         <w:rPr>
@@ -1034,23 +932,13 @@
         </w:rPr>
         <w:t xml:space="preserve">, </w:t>
       </w:r>
-      <w:proofErr w:type="spellStart"/>
-      <w:r>
-        <w:rPr>
-          <w:rFonts w:ascii="Bookman Old Style" w:hAnsi="Bookman Old Style"/>
-          <w:sz w:val="24"/>
-          <w:szCs w:val="24"/>
-        </w:rPr>
-        <w:t>Bandlametla</w:t>
-      </w:r>
-      <w:proofErr w:type="spellEnd"/>
-      <w:r>
-        <w:rPr>
-          <w:rFonts w:ascii="Bookman Old Style" w:hAnsi="Bookman Old Style"/>
-          <w:sz w:val="24"/>
-          <w:szCs w:val="24"/>
-        </w:rPr>
-        <w:t>, Ongole, Andhra Pradesh</w:t>
+      <w:r>
+        <w:rPr>
+          <w:rFonts w:ascii="Bookman Old Style" w:hAnsi="Bookman Old Style"/>
+          <w:sz w:val="24"/>
+          <w:szCs w:val="24"/>
+        </w:rPr>
+        <w:t>Bandlametla, Ongole, Andhra Pradesh</w:t>
       </w:r>
       <w:r>
         <w:rPr>
@@ -1093,23 +981,13 @@
         </w:rPr>
         <w:t xml:space="preserve">Mr. </w:t>
       </w:r>
-      <w:proofErr w:type="spellStart"/>
-      <w:r>
-        <w:rPr>
-          <w:rFonts w:ascii="Bookman Old Style" w:hAnsi="Bookman Old Style"/>
-          <w:sz w:val="24"/>
-          <w:szCs w:val="24"/>
-        </w:rPr>
-        <w:t>Byrapuneni</w:t>
-      </w:r>
-      <w:proofErr w:type="spellEnd"/>
-      <w:r>
-        <w:rPr>
-          <w:rFonts w:ascii="Bookman Old Style" w:hAnsi="Bookman Old Style"/>
-          <w:sz w:val="24"/>
-          <w:szCs w:val="24"/>
-        </w:rPr>
-        <w:t xml:space="preserve"> Siva Anjaneyulu</w:t>
+      <w:r>
+        <w:rPr>
+          <w:rFonts w:ascii="Bookman Old Style" w:hAnsi="Bookman Old Style"/>
+          <w:sz w:val="24"/>
+          <w:szCs w:val="24"/>
+        </w:rPr>
+        <w:t>Byrapuneni Siva Anjaneyulu</w:t>
       </w:r>
       <w:r>
         <w:rPr>
@@ -1183,23 +1061,13 @@
         </w:rPr>
         <w:t xml:space="preserve">, </w:t>
       </w:r>
-      <w:proofErr w:type="spellStart"/>
-      <w:r>
-        <w:rPr>
-          <w:rFonts w:ascii="Bookman Old Style" w:hAnsi="Bookman Old Style"/>
-          <w:sz w:val="24"/>
-          <w:szCs w:val="24"/>
-        </w:rPr>
-        <w:t>Bandlametla</w:t>
-      </w:r>
-      <w:proofErr w:type="spellEnd"/>
-      <w:r>
-        <w:rPr>
-          <w:rFonts w:ascii="Bookman Old Style" w:hAnsi="Bookman Old Style"/>
-          <w:sz w:val="24"/>
-          <w:szCs w:val="24"/>
-        </w:rPr>
-        <w:t>, Ongole, Andhra Pradesh</w:t>
+      <w:r>
+        <w:rPr>
+          <w:rFonts w:ascii="Bookman Old Style" w:hAnsi="Bookman Old Style"/>
+          <w:sz w:val="24"/>
+          <w:szCs w:val="24"/>
+        </w:rPr>
+        <w:t>Bandlametla, Ongole, Andhra Pradesh</w:t>
       </w:r>
       <w:r>
         <w:rPr>
@@ -1240,43 +1108,7 @@
           <w:sz w:val="24"/>
           <w:szCs w:val="24"/>
         </w:rPr>
-        <w:t xml:space="preserve">Mr. Giri </w:t>
-      </w:r>
-      <w:proofErr w:type="spellStart"/>
-      <w:r>
-        <w:rPr>
-          <w:rFonts w:ascii="Bookman Old Style" w:hAnsi="Bookman Old Style"/>
-          <w:sz w:val="24"/>
-          <w:szCs w:val="24"/>
-        </w:rPr>
-        <w:t>Yendluri</w:t>
-      </w:r>
-      <w:proofErr w:type="spellEnd"/>
-      <w:r>
-        <w:rPr>
-          <w:rFonts w:ascii="Bookman Old Style" w:hAnsi="Bookman Old Style"/>
-          <w:sz w:val="24"/>
-          <w:szCs w:val="24"/>
-        </w:rPr>
-        <w:t xml:space="preserve">, Manager, </w:t>
-      </w:r>
-      <w:proofErr w:type="spellStart"/>
-      <w:r>
-        <w:rPr>
-          <w:rFonts w:ascii="Bookman Old Style" w:hAnsi="Bookman Old Style"/>
-          <w:sz w:val="24"/>
-          <w:szCs w:val="24"/>
-        </w:rPr>
-        <w:t>Snovasys</w:t>
-      </w:r>
-      <w:proofErr w:type="spellEnd"/>
-      <w:r>
-        <w:rPr>
-          <w:rFonts w:ascii="Bookman Old Style" w:hAnsi="Bookman Old Style"/>
-          <w:sz w:val="24"/>
-          <w:szCs w:val="24"/>
-        </w:rPr>
-        <w:t xml:space="preserve"> software solutions, India Private Limited, </w:t>
+        <w:t xml:space="preserve">Mr. Giri Yendluri, Manager, Snovasys software solutions, India Private Limited, </w:t>
       </w:r>
       <w:r>
         <w:rPr>
@@ -1310,23 +1142,13 @@
         </w:rPr>
         <w:t xml:space="preserve">, </w:t>
       </w:r>
-      <w:proofErr w:type="spellStart"/>
-      <w:r>
-        <w:rPr>
-          <w:rFonts w:ascii="Bookman Old Style" w:hAnsi="Bookman Old Style"/>
-          <w:sz w:val="24"/>
-          <w:szCs w:val="24"/>
-        </w:rPr>
-        <w:t>Bandlametla</w:t>
-      </w:r>
-      <w:proofErr w:type="spellEnd"/>
-      <w:r>
-        <w:rPr>
-          <w:rFonts w:ascii="Bookman Old Style" w:hAnsi="Bookman Old Style"/>
-          <w:sz w:val="24"/>
-          <w:szCs w:val="24"/>
-        </w:rPr>
-        <w:t>, Ongole, Andhra Pradesh</w:t>
+      <w:r>
+        <w:rPr>
+          <w:rFonts w:ascii="Bookman Old Style" w:hAnsi="Bookman Old Style"/>
+          <w:sz w:val="24"/>
+          <w:szCs w:val="24"/>
+        </w:rPr>
+        <w:t>Bandlametla, Ongole, Andhra Pradesh</w:t>
       </w:r>
       <w:r>
         <w:rPr>
@@ -1368,43 +1190,7 @@
           <w:szCs w:val="24"/>
         </w:rPr>
         <w:lastRenderedPageBreak/>
-        <w:t xml:space="preserve">Mr. </w:t>
-      </w:r>
-      <w:proofErr w:type="spellStart"/>
-      <w:r>
-        <w:rPr>
-          <w:rFonts w:ascii="Bookman Old Style" w:hAnsi="Bookman Old Style"/>
-          <w:sz w:val="24"/>
-          <w:szCs w:val="24"/>
-        </w:rPr>
-        <w:t>Visweswar</w:t>
-      </w:r>
-      <w:proofErr w:type="spellEnd"/>
-      <w:r>
-        <w:rPr>
-          <w:rFonts w:ascii="Bookman Old Style" w:hAnsi="Bookman Old Style"/>
-          <w:sz w:val="24"/>
-          <w:szCs w:val="24"/>
-        </w:rPr>
-        <w:t xml:space="preserve"> Reddy </w:t>
-      </w:r>
-      <w:proofErr w:type="spellStart"/>
-      <w:r>
-        <w:rPr>
-          <w:rFonts w:ascii="Bookman Old Style" w:hAnsi="Bookman Old Style"/>
-          <w:sz w:val="24"/>
-          <w:szCs w:val="24"/>
-        </w:rPr>
-        <w:t>Narala</w:t>
-      </w:r>
-      <w:proofErr w:type="spellEnd"/>
-      <w:r>
-        <w:rPr>
-          <w:rFonts w:ascii="Bookman Old Style" w:hAnsi="Bookman Old Style"/>
-          <w:sz w:val="24"/>
-          <w:szCs w:val="24"/>
-        </w:rPr>
-        <w:t>,</w:t>
+        <w:t>Mr. Visweswar Reddy Narala,</w:t>
       </w:r>
       <w:r>
         <w:rPr>
@@ -1470,23 +1256,13 @@
         </w:rPr>
         <w:t xml:space="preserve">, </w:t>
       </w:r>
-      <w:proofErr w:type="spellStart"/>
-      <w:r>
-        <w:rPr>
-          <w:rFonts w:ascii="Bookman Old Style" w:hAnsi="Bookman Old Style"/>
-          <w:sz w:val="24"/>
-          <w:szCs w:val="24"/>
-        </w:rPr>
-        <w:t>Bandlametla</w:t>
-      </w:r>
-      <w:proofErr w:type="spellEnd"/>
-      <w:r>
-        <w:rPr>
-          <w:rFonts w:ascii="Bookman Old Style" w:hAnsi="Bookman Old Style"/>
-          <w:sz w:val="24"/>
-          <w:szCs w:val="24"/>
-        </w:rPr>
-        <w:t>, Ongole, Andhra Pradesh</w:t>
+      <w:r>
+        <w:rPr>
+          <w:rFonts w:ascii="Bookman Old Style" w:hAnsi="Bookman Old Style"/>
+          <w:sz w:val="24"/>
+          <w:szCs w:val="24"/>
+        </w:rPr>
+        <w:t>Bandlametla, Ongole, Andhra Pradesh</w:t>
       </w:r>
       <w:r>
         <w:rPr>
@@ -1539,28 +1315,7 @@
           <w:u w:val="single"/>
         </w:rPr>
         <w:br/>
-      </w:r>
-      <w:proofErr w:type="gramStart"/>
-      <w:r>
-        <w:rPr>
-          <w:rFonts w:ascii="Bookman Old Style" w:hAnsi="Bookman Old Style"/>
-          <w:b/>
-          <w:sz w:val="24"/>
-          <w:szCs w:val="24"/>
-          <w:u w:val="single"/>
-        </w:rPr>
-        <w:t>Incident Details</w:t>
-      </w:r>
-      <w:proofErr w:type="gramEnd"/>
-      <w:r>
-        <w:rPr>
-          <w:rFonts w:ascii="Bookman Old Style" w:hAnsi="Bookman Old Style"/>
-          <w:b/>
-          <w:sz w:val="24"/>
-          <w:szCs w:val="24"/>
-          <w:u w:val="single"/>
-        </w:rPr>
-        <w:t>:</w:t>
+        <w:t>Incident Details:</w:t>
       </w:r>
     </w:p>
     <w:p>
@@ -1620,25 +1375,7 @@
           <w:sz w:val="24"/>
           <w:szCs w:val="24"/>
         </w:rPr>
-        <w:t xml:space="preserve"> Software Solutions India Pvt. Ltd. (hereinafter referred to as 'the Company'), through campus placement at </w:t>
-      </w:r>
-      <w:proofErr w:type="spellStart"/>
-      <w:r>
-        <w:rPr>
-          <w:rFonts w:ascii="Bookman Old Style" w:hAnsi="Bookman Old Style"/>
-          <w:sz w:val="24"/>
-          <w:szCs w:val="24"/>
-        </w:rPr>
-        <w:t>Bapatla</w:t>
-      </w:r>
-      <w:proofErr w:type="spellEnd"/>
-      <w:r>
-        <w:rPr>
-          <w:rFonts w:ascii="Bookman Old Style" w:hAnsi="Bookman Old Style"/>
-          <w:sz w:val="24"/>
-          <w:szCs w:val="24"/>
-        </w:rPr>
-        <w:t xml:space="preserve"> Engineering College in September 2023. Upon joining, I was subjected to a pattern of systemic exploitation and fraudulent practices orchestrated by the Company and its representatives. This exploitation included pre-employment coercion, fraudulent role change, illegal salary reduction, and forced resignation. Following my refusal to succumb to their post-resignation extortion attempts, the Company</w:t>
+        <w:t xml:space="preserve"> Software Solutions India Pvt. Ltd. (hereinafter referred to as 'the Company'), through campus placement at Bapatla Engineering College in September 2023. Upon joining, I was subjected to a pattern of systemic exploitation and fraudulent practices orchestrated by the Company and its representatives. This exploitation included pre-employment coercion, fraudulent role change, illegal salary reduction, and forced resignation. Following my refusal to succumb to their post-resignation extortion attempts, the Company</w:t>
       </w:r>
       <w:r>
         <w:rPr>
@@ -1750,25 +1487,7 @@
           <w:sz w:val="24"/>
           <w:szCs w:val="24"/>
         </w:rPr>
-        <w:t xml:space="preserve">26th September 2023: During the Human Resources (HR) round of the recruitment process conducted by the Company at </w:t>
-      </w:r>
-      <w:proofErr w:type="spellStart"/>
-      <w:r>
-        <w:rPr>
-          <w:rFonts w:ascii="Bookman Old Style" w:hAnsi="Bookman Old Style"/>
-          <w:sz w:val="24"/>
-          <w:szCs w:val="24"/>
-        </w:rPr>
-        <w:t>Bapatla</w:t>
-      </w:r>
-      <w:proofErr w:type="spellEnd"/>
-      <w:r>
-        <w:rPr>
-          <w:rFonts w:ascii="Bookman Old Style" w:hAnsi="Bookman Old Style"/>
-          <w:sz w:val="24"/>
-          <w:szCs w:val="24"/>
-        </w:rPr>
-        <w:t xml:space="preserve"> Engineering College, I was explicitly informed that the issuance of an offer letter was contingent upon my agreement to provide a signed blank cheque equivalent to 75% of my Cost to Company (CTC</w:t>
+        <w:t>26th September 2023: During the Human Resources (HR) round of the recruitment process conducted by the Company at Bapatla Engineering College, I was explicitly informed that the issuance of an offer letter was contingent upon my agreement to provide a signed blank cheque equivalent to 75% of my Cost to Company (CTC</w:t>
       </w:r>
       <w:r>
         <w:rPr>
@@ -2226,25 +1945,7 @@
           <w:sz w:val="24"/>
           <w:szCs w:val="24"/>
         </w:rPr>
-        <w:t xml:space="preserve">The Company attempted to illegally </w:t>
-      </w:r>
-      <w:proofErr w:type="spellStart"/>
-      <w:r>
-        <w:rPr>
-          <w:rFonts w:ascii="Bookman Old Style" w:hAnsi="Bookman Old Style"/>
-          <w:sz w:val="24"/>
-          <w:szCs w:val="24"/>
-        </w:rPr>
-        <w:t>encash</w:t>
-      </w:r>
-      <w:proofErr w:type="spellEnd"/>
-      <w:r>
-        <w:rPr>
-          <w:rFonts w:ascii="Bookman Old Style" w:hAnsi="Bookman Old Style"/>
-          <w:sz w:val="24"/>
-          <w:szCs w:val="24"/>
-        </w:rPr>
-        <w:t xml:space="preserve"> a </w:t>
+        <w:t xml:space="preserve">The Company attempted to illegally encash a </w:t>
       </w:r>
       <w:r>
         <w:rPr>
@@ -2300,25 +2001,7 @@
           <w:sz w:val="24"/>
           <w:szCs w:val="24"/>
         </w:rPr>
-        <w:t xml:space="preserve">An advocate claiming to represent </w:t>
-      </w:r>
-      <w:proofErr w:type="spellStart"/>
-      <w:r>
-        <w:rPr>
-          <w:rFonts w:ascii="Bookman Old Style" w:hAnsi="Bookman Old Style"/>
-          <w:sz w:val="24"/>
-          <w:szCs w:val="24"/>
-        </w:rPr>
-        <w:t>Snovasys</w:t>
-      </w:r>
-      <w:proofErr w:type="spellEnd"/>
-      <w:r>
-        <w:rPr>
-          <w:rFonts w:ascii="Bookman Old Style" w:hAnsi="Bookman Old Style"/>
-          <w:sz w:val="24"/>
-          <w:szCs w:val="24"/>
-        </w:rPr>
-        <w:t xml:space="preserve"> Software Company threatened me through calls and text messages, blackmailing me to pay </w:t>
+        <w:t xml:space="preserve">An advocate claiming to represent Snovasys Software Company threatened me through calls and text messages, blackmailing me to pay </w:t>
       </w:r>
       <w:r>
         <w:rPr>
@@ -2376,61 +2059,7 @@
           <w:sz w:val="24"/>
           <w:szCs w:val="24"/>
         </w:rPr>
-        <w:t xml:space="preserve">I began raising complaints about these illegal and unethical </w:t>
-      </w:r>
-      <w:proofErr w:type="spellStart"/>
-      <w:r>
-        <w:rPr>
-          <w:rFonts w:ascii="Bookman Old Style" w:hAnsi="Bookman Old Style"/>
-          <w:sz w:val="24"/>
-          <w:szCs w:val="24"/>
-        </w:rPr>
-        <w:t>labour</w:t>
-      </w:r>
-      <w:proofErr w:type="spellEnd"/>
-      <w:r>
-        <w:rPr>
-          <w:rFonts w:ascii="Bookman Old Style" w:hAnsi="Bookman Old Style"/>
-          <w:sz w:val="24"/>
-          <w:szCs w:val="24"/>
-        </w:rPr>
-        <w:t xml:space="preserve"> practices with the Hon'ble Chief Minister's Grievance Cell. The complaint was subsequently forwarded to the Commissioner of </w:t>
-      </w:r>
-      <w:proofErr w:type="spellStart"/>
-      <w:r>
-        <w:rPr>
-          <w:rFonts w:ascii="Bookman Old Style" w:hAnsi="Bookman Old Style"/>
-          <w:sz w:val="24"/>
-          <w:szCs w:val="24"/>
-        </w:rPr>
-        <w:t>Labour</w:t>
-      </w:r>
-      <w:proofErr w:type="spellEnd"/>
-      <w:r>
-        <w:rPr>
-          <w:rFonts w:ascii="Bookman Old Style" w:hAnsi="Bookman Old Style"/>
-          <w:sz w:val="24"/>
-          <w:szCs w:val="24"/>
-        </w:rPr>
-        <w:t xml:space="preserve"> in Vijayawada, and then to the Assistant Commissioner of </w:t>
-      </w:r>
-      <w:proofErr w:type="spellStart"/>
-      <w:r>
-        <w:rPr>
-          <w:rFonts w:ascii="Bookman Old Style" w:hAnsi="Bookman Old Style"/>
-          <w:sz w:val="24"/>
-          <w:szCs w:val="24"/>
-        </w:rPr>
-        <w:t>Labour</w:t>
-      </w:r>
-      <w:proofErr w:type="spellEnd"/>
-      <w:r>
-        <w:rPr>
-          <w:rFonts w:ascii="Bookman Old Style" w:hAnsi="Bookman Old Style"/>
-          <w:sz w:val="24"/>
-          <w:szCs w:val="24"/>
-        </w:rPr>
-        <w:t xml:space="preserve"> in Ongole.</w:t>
+        <w:t>I began raising complaints about these illegal and unethical labour practices with the Hon'ble Chief Minister's Grievance Cell. The complaint was subsequently forwarded to the Commissioner of Labour in Vijayawada, and then to the Assistant Commissioner of Labour in Ongole.</w:t>
       </w:r>
     </w:p>
     <w:p>
@@ -2463,61 +2092,7 @@
           <w:szCs w:val="24"/>
         </w:rPr>
         <w:lastRenderedPageBreak/>
-        <w:t xml:space="preserve">Multiple Joint meetings have been conducted by Officials in labor department, not limited to but including, Assistant commissioner of </w:t>
-      </w:r>
-      <w:proofErr w:type="spellStart"/>
-      <w:r>
-        <w:rPr>
-          <w:rFonts w:ascii="Bookman Old Style" w:hAnsi="Bookman Old Style"/>
-          <w:sz w:val="24"/>
-          <w:szCs w:val="24"/>
-        </w:rPr>
-        <w:t>labour</w:t>
-      </w:r>
-      <w:proofErr w:type="spellEnd"/>
-      <w:r>
-        <w:rPr>
-          <w:rFonts w:ascii="Bookman Old Style" w:hAnsi="Bookman Old Style"/>
-          <w:sz w:val="24"/>
-          <w:szCs w:val="24"/>
-        </w:rPr>
-        <w:t xml:space="preserve">, Deputy commissioner of labor, </w:t>
-      </w:r>
-      <w:proofErr w:type="gramStart"/>
-      <w:r>
-        <w:rPr>
-          <w:rFonts w:ascii="Bookman Old Style" w:hAnsi="Bookman Old Style"/>
-          <w:sz w:val="24"/>
-          <w:szCs w:val="24"/>
-        </w:rPr>
-        <w:t>and also</w:t>
-      </w:r>
-      <w:proofErr w:type="gramEnd"/>
-      <w:r>
-        <w:rPr>
-          <w:rFonts w:ascii="Bookman Old Style" w:hAnsi="Bookman Old Style"/>
-          <w:sz w:val="24"/>
-          <w:szCs w:val="24"/>
-        </w:rPr>
-        <w:t xml:space="preserve"> Joint </w:t>
-      </w:r>
-      <w:proofErr w:type="spellStart"/>
-      <w:r>
-        <w:rPr>
-          <w:rFonts w:ascii="Bookman Old Style" w:hAnsi="Bookman Old Style"/>
-          <w:sz w:val="24"/>
-          <w:szCs w:val="24"/>
-        </w:rPr>
-        <w:t>commisoner</w:t>
-      </w:r>
-      <w:proofErr w:type="spellEnd"/>
-      <w:r>
-        <w:rPr>
-          <w:rFonts w:ascii="Bookman Old Style" w:hAnsi="Bookman Old Style"/>
-          <w:sz w:val="24"/>
-          <w:szCs w:val="24"/>
-        </w:rPr>
-        <w:t xml:space="preserve"> of labor.</w:t>
+        <w:t>Multiple Joint meetings have been conducted by Officials in labor department, not limited to but including, Assistant commissioner of labour, Deputy commissioner of labor, and also Joint commisoner of labor.</w:t>
       </w:r>
     </w:p>
     <w:p>
@@ -2559,25 +2134,7 @@
           <w:sz w:val="24"/>
           <w:szCs w:val="24"/>
         </w:rPr>
-        <w:t xml:space="preserve"> I even lodged a formal complaint to the </w:t>
-      </w:r>
-      <w:proofErr w:type="spellStart"/>
-      <w:r>
-        <w:rPr>
-          <w:rFonts w:ascii="Bookman Old Style" w:hAnsi="Bookman Old Style"/>
-          <w:sz w:val="24"/>
-          <w:szCs w:val="24"/>
-        </w:rPr>
-        <w:t>Honourable</w:t>
-      </w:r>
-      <w:proofErr w:type="spellEnd"/>
-      <w:r>
-        <w:rPr>
-          <w:rFonts w:ascii="Bookman Old Style" w:hAnsi="Bookman Old Style"/>
-          <w:sz w:val="24"/>
-          <w:szCs w:val="24"/>
-        </w:rPr>
-        <w:t xml:space="preserve"> District Collector</w:t>
+        <w:t xml:space="preserve"> I even lodged a formal complaint to the Honourable District Collector</w:t>
       </w:r>
       <w:r>
         <w:rPr>
@@ -2635,61 +2192,7 @@
           <w:sz w:val="24"/>
           <w:szCs w:val="24"/>
         </w:rPr>
-        <w:t xml:space="preserve">After multiple joint meetings conducted by the </w:t>
-      </w:r>
-      <w:proofErr w:type="spellStart"/>
-      <w:r>
-        <w:rPr>
-          <w:rFonts w:ascii="Bookman Old Style" w:hAnsi="Bookman Old Style"/>
-          <w:sz w:val="24"/>
-          <w:szCs w:val="24"/>
-        </w:rPr>
-        <w:t>Labour</w:t>
-      </w:r>
-      <w:proofErr w:type="spellEnd"/>
-      <w:r>
-        <w:rPr>
-          <w:rFonts w:ascii="Bookman Old Style" w:hAnsi="Bookman Old Style"/>
-          <w:sz w:val="24"/>
-          <w:szCs w:val="24"/>
-        </w:rPr>
-        <w:t xml:space="preserve"> Department in Ongole, the Assistant Commissioner of </w:t>
-      </w:r>
-      <w:proofErr w:type="spellStart"/>
-      <w:r>
-        <w:rPr>
-          <w:rFonts w:ascii="Bookman Old Style" w:hAnsi="Bookman Old Style"/>
-          <w:sz w:val="24"/>
-          <w:szCs w:val="24"/>
-        </w:rPr>
-        <w:t>Labour</w:t>
-      </w:r>
-      <w:proofErr w:type="spellEnd"/>
-      <w:r>
-        <w:rPr>
-          <w:rFonts w:ascii="Bookman Old Style" w:hAnsi="Bookman Old Style"/>
-          <w:sz w:val="24"/>
-          <w:szCs w:val="24"/>
-        </w:rPr>
-        <w:t xml:space="preserve"> submitted a report against the company for its rude, disrespectful, and arrogant behavior—even towards the staff of the </w:t>
-      </w:r>
-      <w:proofErr w:type="spellStart"/>
-      <w:r>
-        <w:rPr>
-          <w:rFonts w:ascii="Bookman Old Style" w:hAnsi="Bookman Old Style"/>
-          <w:sz w:val="24"/>
-          <w:szCs w:val="24"/>
-        </w:rPr>
-        <w:t>Labour</w:t>
-      </w:r>
-      <w:proofErr w:type="spellEnd"/>
-      <w:r>
-        <w:rPr>
-          <w:rFonts w:ascii="Bookman Old Style" w:hAnsi="Bookman Old Style"/>
-          <w:sz w:val="24"/>
-          <w:szCs w:val="24"/>
-        </w:rPr>
-        <w:t xml:space="preserve"> Department—and for its clear lack of intention to resolve the issue</w:t>
+        <w:t>After multiple joint meetings conducted by the Labour Department in Ongole, the Assistant Commissioner of Labour submitted a report against the company for its rude, disrespectful, and arrogant behavior—even towards the staff of the Labour Department—and for its clear lack of intention to resolve the issue</w:t>
       </w:r>
       <w:r>
         <w:rPr>
@@ -2771,61 +2274,7 @@
           <w:sz w:val="24"/>
           <w:szCs w:val="24"/>
         </w:rPr>
-        <w:t xml:space="preserve">After proper joint meetings were held in the presence of the Hon’ble Deputy Commissioner of </w:t>
-      </w:r>
-      <w:proofErr w:type="spellStart"/>
-      <w:r>
-        <w:rPr>
-          <w:rFonts w:ascii="Bookman Old Style" w:hAnsi="Bookman Old Style"/>
-          <w:sz w:val="24"/>
-          <w:szCs w:val="24"/>
-        </w:rPr>
-        <w:t>Labour</w:t>
-      </w:r>
-      <w:proofErr w:type="spellEnd"/>
-      <w:r>
-        <w:rPr>
-          <w:rFonts w:ascii="Bookman Old Style" w:hAnsi="Bookman Old Style"/>
-          <w:sz w:val="24"/>
-          <w:szCs w:val="24"/>
-        </w:rPr>
-        <w:t xml:space="preserve">, Mr. </w:t>
-      </w:r>
-      <w:proofErr w:type="spellStart"/>
-      <w:r>
-        <w:rPr>
-          <w:rFonts w:ascii="Bookman Old Style" w:hAnsi="Bookman Old Style"/>
-          <w:sz w:val="24"/>
-          <w:szCs w:val="24"/>
-        </w:rPr>
-        <w:t>Visweswar</w:t>
-      </w:r>
-      <w:proofErr w:type="spellEnd"/>
-      <w:r>
-        <w:rPr>
-          <w:rFonts w:ascii="Bookman Old Style" w:hAnsi="Bookman Old Style"/>
-          <w:sz w:val="24"/>
-          <w:szCs w:val="24"/>
-        </w:rPr>
-        <w:t xml:space="preserve"> Reddy, the Chief Risk Officer of Snovasys agreed to settle the dispute within 2 to 3 hours and asked me to visit their office on 20th and 21st January 2025, in the presence of the Deputy Commissioner of </w:t>
-      </w:r>
-      <w:proofErr w:type="spellStart"/>
-      <w:r>
-        <w:rPr>
-          <w:rFonts w:ascii="Bookman Old Style" w:hAnsi="Bookman Old Style"/>
-          <w:sz w:val="24"/>
-          <w:szCs w:val="24"/>
-        </w:rPr>
-        <w:t>Labour</w:t>
-      </w:r>
-      <w:proofErr w:type="spellEnd"/>
-      <w:r>
-        <w:rPr>
-          <w:rFonts w:ascii="Bookman Old Style" w:hAnsi="Bookman Old Style"/>
-          <w:sz w:val="24"/>
-          <w:szCs w:val="24"/>
-        </w:rPr>
-        <w:t>.</w:t>
+        <w:t>After proper joint meetings were held in the presence of the Hon’ble Deputy Commissioner of Labour, Mr. Visweswar Reddy, the Chief Risk Officer of Snovasys agreed to settle the dispute within 2 to 3 hours and asked me to visit their office on 20th and 21st January 2025, in the presence of the Deputy Commissioner of Labour.</w:t>
       </w:r>
     </w:p>
     <w:p>
@@ -2943,61 +2392,7 @@
           <w:sz w:val="24"/>
           <w:szCs w:val="24"/>
         </w:rPr>
-        <w:t xml:space="preserve">I also lodged a formal complaint with the Hon’ble Superintendent of Police, Prakasam District, regarding the prolonged harassment by Snovasys Software Solutions, specifically naming CEO Srihari Kothapalli, Siva </w:t>
-      </w:r>
-      <w:proofErr w:type="spellStart"/>
-      <w:r>
-        <w:rPr>
-          <w:rFonts w:ascii="Bookman Old Style" w:hAnsi="Bookman Old Style"/>
-          <w:sz w:val="24"/>
-          <w:szCs w:val="24"/>
-        </w:rPr>
-        <w:t>Byrapuneni</w:t>
-      </w:r>
-      <w:proofErr w:type="spellEnd"/>
-      <w:r>
-        <w:rPr>
-          <w:rFonts w:ascii="Bookman Old Style" w:hAnsi="Bookman Old Style"/>
-          <w:sz w:val="24"/>
-          <w:szCs w:val="24"/>
-        </w:rPr>
-        <w:t xml:space="preserve">, Giri </w:t>
-      </w:r>
-      <w:proofErr w:type="spellStart"/>
-      <w:r>
-        <w:rPr>
-          <w:rFonts w:ascii="Bookman Old Style" w:hAnsi="Bookman Old Style"/>
-          <w:sz w:val="24"/>
-          <w:szCs w:val="24"/>
-        </w:rPr>
-        <w:t>Yendluri</w:t>
-      </w:r>
-      <w:proofErr w:type="spellEnd"/>
-      <w:r>
-        <w:rPr>
-          <w:rFonts w:ascii="Bookman Old Style" w:hAnsi="Bookman Old Style"/>
-          <w:sz w:val="24"/>
-          <w:szCs w:val="24"/>
-        </w:rPr>
-        <w:t xml:space="preserve">, and </w:t>
-      </w:r>
-      <w:proofErr w:type="spellStart"/>
-      <w:r>
-        <w:rPr>
-          <w:rFonts w:ascii="Bookman Old Style" w:hAnsi="Bookman Old Style"/>
-          <w:sz w:val="24"/>
-          <w:szCs w:val="24"/>
-        </w:rPr>
-        <w:t>Visweswar</w:t>
-      </w:r>
-      <w:proofErr w:type="spellEnd"/>
-      <w:r>
-        <w:rPr>
-          <w:rFonts w:ascii="Bookman Old Style" w:hAnsi="Bookman Old Style"/>
-          <w:sz w:val="24"/>
-          <w:szCs w:val="24"/>
-        </w:rPr>
-        <w:t xml:space="preserve"> Reddy</w:t>
+        <w:t>I also lodged a formal complaint with the Hon’ble Superintendent of Police, Prakasam District, regarding the prolonged harassment by Snovasys Software Solutions, specifically naming CEO Srihari Kothapalli, Siva Byrapuneni, Giri Yendluri, and Visweswar Reddy</w:t>
       </w:r>
       <w:r>
         <w:rPr>
@@ -3047,25 +2442,7 @@
           <w:sz w:val="24"/>
           <w:szCs w:val="24"/>
         </w:rPr>
-        <w:t xml:space="preserve"> complaints </w:t>
-      </w:r>
-      <w:proofErr w:type="gramStart"/>
-      <w:r>
-        <w:rPr>
-          <w:rFonts w:ascii="Bookman Old Style" w:hAnsi="Bookman Old Style"/>
-          <w:sz w:val="24"/>
-          <w:szCs w:val="24"/>
-        </w:rPr>
-        <w:t>in an attempt to</w:t>
-      </w:r>
-      <w:proofErr w:type="gramEnd"/>
-      <w:r>
-        <w:rPr>
-          <w:rFonts w:ascii="Bookman Old Style" w:hAnsi="Bookman Old Style"/>
-          <w:sz w:val="24"/>
-          <w:szCs w:val="24"/>
-        </w:rPr>
-        <w:t xml:space="preserve"> further harass me—not only within the jurisdiction of Andhra Pradesh, but also at the Madhapur Police Station in Telangana.</w:t>
+        <w:t xml:space="preserve"> complaints in an attempt to further harass me—not only within the jurisdiction of Andhra Pradesh, but also at the Madhapur Police Station in Telangana.</w:t>
       </w:r>
     </w:p>
     <w:p>
@@ -3127,25 +2504,7 @@
           <w:sz w:val="24"/>
           <w:szCs w:val="24"/>
         </w:rPr>
-        <w:t xml:space="preserve"> which </w:t>
-      </w:r>
-      <w:proofErr w:type="spellStart"/>
-      <w:r>
-        <w:rPr>
-          <w:rFonts w:ascii="Bookman Old Style" w:hAnsi="Bookman Old Style"/>
-          <w:sz w:val="24"/>
-          <w:szCs w:val="24"/>
-        </w:rPr>
-        <w:t>Visweswar</w:t>
-      </w:r>
-      <w:proofErr w:type="spellEnd"/>
-      <w:r>
-        <w:rPr>
-          <w:rFonts w:ascii="Bookman Old Style" w:hAnsi="Bookman Old Style"/>
-          <w:sz w:val="24"/>
-          <w:szCs w:val="24"/>
-        </w:rPr>
-        <w:t xml:space="preserve"> failed to provide, ultimately leaving the station</w:t>
+        <w:t xml:space="preserve"> which Visweswar failed to provide, ultimately leaving the station</w:t>
       </w:r>
       <w:r>
         <w:rPr>
@@ -3187,34 +2546,14 @@
         </w:rPr>
         <w:t xml:space="preserve">Furthermore, based on a false and fabricated complaint by the </w:t>
       </w:r>
-      <w:proofErr w:type="spellStart"/>
-      <w:r>
-        <w:rPr>
-          <w:rFonts w:ascii="Bookman Old Style" w:hAnsi="Bookman Old Style"/>
-          <w:sz w:val="24"/>
-          <w:szCs w:val="24"/>
-        </w:rPr>
-        <w:t>siva</w:t>
-      </w:r>
-      <w:proofErr w:type="spellEnd"/>
-      <w:r>
-        <w:rPr>
-          <w:rFonts w:ascii="Bookman Old Style" w:hAnsi="Bookman Old Style"/>
-          <w:sz w:val="24"/>
-          <w:szCs w:val="24"/>
-        </w:rPr>
-        <w:t xml:space="preserve"> </w:t>
-      </w:r>
-      <w:proofErr w:type="spellStart"/>
-      <w:r>
-        <w:rPr>
-          <w:rFonts w:ascii="Bookman Old Style" w:hAnsi="Bookman Old Style"/>
-          <w:sz w:val="24"/>
-          <w:szCs w:val="24"/>
-        </w:rPr>
-        <w:t>byrapuneni</w:t>
-      </w:r>
-      <w:proofErr w:type="spellEnd"/>
+      <w:r>
+        <w:rPr>
+          <w:rFonts w:ascii="Bookman Old Style" w:hAnsi="Bookman Old Style"/>
+          <w:sz w:val="24"/>
+          <w:szCs w:val="24"/>
+        </w:rPr>
+        <w:t>siva byrapuneni</w:t>
+      </w:r>
       <w:r>
         <w:rPr>
           <w:rFonts w:ascii="Bookman Old Style" w:hAnsi="Bookman Old Style"/>
@@ -3370,63 +2709,15 @@
           <w:szCs w:val="24"/>
         </w:rPr>
         <w:lastRenderedPageBreak/>
-        <w:t xml:space="preserve">Bonded </w:t>
-      </w:r>
-      <w:proofErr w:type="spellStart"/>
-      <w:r>
-        <w:rPr>
-          <w:rFonts w:ascii="Bookman Old Style" w:hAnsi="Bookman Old Style"/>
-          <w:b/>
-          <w:bCs/>
-          <w:sz w:val="24"/>
-          <w:szCs w:val="24"/>
-        </w:rPr>
-        <w:t>Labour</w:t>
-      </w:r>
-      <w:proofErr w:type="spellEnd"/>
-      <w:r>
-        <w:rPr>
-          <w:rFonts w:ascii="Bookman Old Style" w:hAnsi="Bookman Old Style"/>
-          <w:sz w:val="24"/>
-          <w:szCs w:val="24"/>
-        </w:rPr>
-        <w:t xml:space="preserve">: The pre-employment coercion to submit a blank cheque as a condition of employment and the subsequent attempts to </w:t>
-      </w:r>
-      <w:proofErr w:type="spellStart"/>
-      <w:r>
-        <w:rPr>
-          <w:rFonts w:ascii="Bookman Old Style" w:hAnsi="Bookman Old Style"/>
-          <w:sz w:val="24"/>
-          <w:szCs w:val="24"/>
-        </w:rPr>
-        <w:t>encash</w:t>
-      </w:r>
-      <w:proofErr w:type="spellEnd"/>
-      <w:r>
-        <w:rPr>
-          <w:rFonts w:ascii="Bookman Old Style" w:hAnsi="Bookman Old Style"/>
-          <w:sz w:val="24"/>
-          <w:szCs w:val="24"/>
-        </w:rPr>
-        <w:t xml:space="preserve"> it, along with the imposition of a de facto illegal employment bond through threats and financial coercion, are in direct violation of the Bonded </w:t>
-      </w:r>
-      <w:proofErr w:type="spellStart"/>
-      <w:r>
-        <w:rPr>
-          <w:rFonts w:ascii="Bookman Old Style" w:hAnsi="Bookman Old Style"/>
-          <w:sz w:val="24"/>
-          <w:szCs w:val="24"/>
-        </w:rPr>
-        <w:t>Labour</w:t>
-      </w:r>
-      <w:proofErr w:type="spellEnd"/>
-      <w:r>
-        <w:rPr>
-          <w:rFonts w:ascii="Bookman Old Style" w:hAnsi="Bookman Old Style"/>
-          <w:sz w:val="24"/>
-          <w:szCs w:val="24"/>
-        </w:rPr>
-        <w:t xml:space="preserve"> System (Abolition) Act, 1976.</w:t>
+        <w:t>Bonded Labour</w:t>
+      </w:r>
+      <w:r>
+        <w:rPr>
+          <w:rFonts w:ascii="Bookman Old Style" w:hAnsi="Bookman Old Style"/>
+          <w:sz w:val="24"/>
+          <w:szCs w:val="24"/>
+        </w:rPr>
+        <w:t>: The pre-employment coercion to submit a blank cheque as a condition of employment and the subsequent attempts to encash it, along with the imposition of a de facto illegal employment bond through threats and financial coercion, are in direct violation of the Bonded Labour System (Abolition) Act, 1976.</w:t>
       </w:r>
     </w:p>
     <w:p>
@@ -3476,25 +2767,7 @@
           <w:sz w:val="24"/>
           <w:szCs w:val="24"/>
         </w:rPr>
-        <w:t xml:space="preserve">4,87,000 under the threat of offer cancellation and the subsequent attempt to illegally </w:t>
-      </w:r>
-      <w:proofErr w:type="spellStart"/>
-      <w:r>
-        <w:rPr>
-          <w:rFonts w:ascii="Bookman Old Style" w:hAnsi="Bookman Old Style"/>
-          <w:sz w:val="24"/>
-          <w:szCs w:val="24"/>
-        </w:rPr>
-        <w:t>encash</w:t>
-      </w:r>
-      <w:proofErr w:type="spellEnd"/>
-      <w:r>
-        <w:rPr>
-          <w:rFonts w:ascii="Bookman Old Style" w:hAnsi="Bookman Old Style"/>
-          <w:sz w:val="24"/>
-          <w:szCs w:val="24"/>
-        </w:rPr>
-        <w:t xml:space="preserve"> it </w:t>
+        <w:t xml:space="preserve">4,87,000 under the threat of offer cancellation and the subsequent attempt to illegally encash it </w:t>
       </w:r>
       <w:r>
         <w:rPr>
@@ -3618,29 +2891,7 @@
           <w:sz w:val="24"/>
           <w:szCs w:val="24"/>
         </w:rPr>
-        <w:t xml:space="preserve">Wage Theft and Unfair </w:t>
-      </w:r>
-      <w:proofErr w:type="spellStart"/>
-      <w:r>
-        <w:rPr>
-          <w:rFonts w:ascii="Bookman Old Style" w:hAnsi="Bookman Old Style"/>
-          <w:b/>
-          <w:bCs/>
-          <w:sz w:val="24"/>
-          <w:szCs w:val="24"/>
-        </w:rPr>
-        <w:t>Labour</w:t>
-      </w:r>
-      <w:proofErr w:type="spellEnd"/>
-      <w:r>
-        <w:rPr>
-          <w:rFonts w:ascii="Bookman Old Style" w:hAnsi="Bookman Old Style"/>
-          <w:b/>
-          <w:bCs/>
-          <w:sz w:val="24"/>
-          <w:szCs w:val="24"/>
-        </w:rPr>
-        <w:t xml:space="preserve"> Practices</w:t>
+        <w:t>Wage Theft and Unfair Labour Practices</w:t>
       </w:r>
       <w:r>
         <w:rPr>
@@ -3771,7 +3022,6 @@
         </w:rPr>
         <w:t xml:space="preserve">Order an immediate and impartial investigation into the fraudulent recruitment, illegal employment practices, and bonded </w:t>
       </w:r>
-      <w:proofErr w:type="spellStart"/>
       <w:r>
         <w:rPr>
           <w:rFonts w:ascii="Bookman Old Style" w:hAnsi="Bookman Old Style"/>
@@ -3779,16 +3029,7 @@
           <w:szCs w:val="24"/>
         </w:rPr>
         <w:lastRenderedPageBreak/>
-        <w:t>labour</w:t>
-      </w:r>
-      <w:proofErr w:type="spellEnd"/>
-      <w:r>
-        <w:rPr>
-          <w:rFonts w:ascii="Bookman Old Style" w:hAnsi="Bookman Old Style"/>
-          <w:sz w:val="24"/>
-          <w:szCs w:val="24"/>
-        </w:rPr>
-        <w:t xml:space="preserve"> system employed by Snovasys Software Solutions India Pvt. Ltd</w:t>
+        <w:t>labour system employed by Snovasys Software Solutions India Pvt. Ltd</w:t>
       </w:r>
       <w:r>
         <w:rPr>
@@ -3988,7 +3229,6 @@
           <w:sz w:val="24"/>
         </w:rPr>
       </w:pPr>
-      <w:proofErr w:type="gramStart"/>
       <w:r>
         <w:rPr>
           <w:rFonts w:ascii="Bookman Old Style" w:hAnsi="Bookman Old Style"/>
@@ -4008,9 +3248,53 @@
           <w:rFonts w:ascii="Bookman Old Style" w:hAnsi="Bookman Old Style"/>
           <w:sz w:val="24"/>
         </w:rPr>
-        <w:t>:</w:t>
-      </w:r>
-      <w:proofErr w:type="gramEnd"/>
+        <w:t xml:space="preserve">: </w:t>
+      </w:r>
+      <w:r>
+        <w:rPr>
+          <w:rFonts w:ascii="Bookman Old Style" w:hAnsi="Bookman Old Style"/>
+          <w:b/>
+          <w:sz w:val="24"/>
+        </w:rPr>
+        <w:t>1</w:t>
+      </w:r>
+      <w:r>
+        <w:rPr>
+          <w:rFonts w:ascii="Bookman Old Style" w:hAnsi="Bookman Old Style"/>
+          <w:b/>
+          <w:sz w:val="24"/>
+        </w:rPr>
+        <w:t>3</w:t>
+      </w:r>
+      <w:r>
+        <w:rPr>
+          <w:rFonts w:ascii="Bookman Old Style" w:hAnsi="Bookman Old Style"/>
+          <w:b/>
+          <w:sz w:val="24"/>
+        </w:rPr>
+        <w:t>/04/2025</w:t>
+      </w:r>
+      <w:r>
+        <w:rPr>
+          <w:rFonts w:ascii="Bookman Old Style" w:hAnsi="Bookman Old Style"/>
+          <w:sz w:val="24"/>
+        </w:rPr>
+        <w:t xml:space="preserve">  </w:t>
+      </w:r>
+      <w:r>
+        <w:rPr>
+          <w:rFonts w:ascii="Bookman Old Style" w:hAnsi="Bookman Old Style"/>
+          <w:sz w:val="24"/>
+        </w:rPr>
+        <w:t xml:space="preserve">        </w:t>
+      </w:r>
+      <w:r>
+        <w:rPr>
+          <w:rFonts w:ascii="Bookman Old Style" w:hAnsi="Bookman Old Style"/>
+          <w:sz w:val="24"/>
+        </w:rPr>
+        <w:t xml:space="preserve">                   </w:t>
+      </w:r>
       <w:r>
         <w:rPr>
           <w:rFonts w:ascii="Bookman Old Style" w:hAnsi="Bookman Old Style"/>
@@ -4021,26 +3305,23 @@
       <w:r>
         <w:rPr>
           <w:rFonts w:ascii="Bookman Old Style" w:hAnsi="Bookman Old Style"/>
-          <w:b/>
-          <w:sz w:val="24"/>
-        </w:rPr>
-        <w:t>1</w:t>
-      </w:r>
-      <w:r>
-        <w:rPr>
-          <w:rFonts w:ascii="Bookman Old Style" w:hAnsi="Bookman Old Style"/>
-          <w:b/>
-          <w:sz w:val="24"/>
-        </w:rPr>
-        <w:t>3</w:t>
-      </w:r>
-      <w:r>
-        <w:rPr>
-          <w:rFonts w:ascii="Bookman Old Style" w:hAnsi="Bookman Old Style"/>
-          <w:b/>
-          <w:sz w:val="24"/>
-        </w:rPr>
-        <w:t>/04/2025</w:t>
+          <w:sz w:val="24"/>
+        </w:rPr>
+        <w:t xml:space="preserve">       </w:t>
+      </w:r>
+      <w:r>
+        <w:rPr>
+          <w:rFonts w:ascii="Bookman Old Style" w:hAnsi="Bookman Old Style"/>
+          <w:sz w:val="24"/>
+        </w:rPr>
+        <w:t xml:space="preserve">     </w:t>
+      </w:r>
+      <w:r>
+        <w:rPr>
+          <w:rFonts w:ascii="Bookman Old Style" w:hAnsi="Bookman Old Style"/>
+          <w:sz w:val="24"/>
+        </w:rPr>
+        <w:t xml:space="preserve">    </w:t>
       </w:r>
       <w:r>
         <w:rPr>
@@ -4054,14 +3335,14 @@
           <w:rFonts w:ascii="Bookman Old Style" w:hAnsi="Bookman Old Style"/>
           <w:sz w:val="24"/>
         </w:rPr>
-        <w:t xml:space="preserve">        </w:t>
-      </w:r>
-      <w:r>
-        <w:rPr>
-          <w:rFonts w:ascii="Bookman Old Style" w:hAnsi="Bookman Old Style"/>
-          <w:sz w:val="24"/>
-        </w:rPr>
-        <w:t xml:space="preserve">                   </w:t>
+        <w:t xml:space="preserve">  </w:t>
+      </w:r>
+      <w:r>
+        <w:rPr>
+          <w:rFonts w:ascii="Bookman Old Style" w:hAnsi="Bookman Old Style"/>
+          <w:sz w:val="24"/>
+        </w:rPr>
+        <w:t xml:space="preserve">  </w:t>
       </w:r>
       <w:r>
         <w:rPr>
@@ -4075,27 +3356,6 @@
           <w:rFonts w:ascii="Bookman Old Style" w:hAnsi="Bookman Old Style"/>
           <w:sz w:val="24"/>
         </w:rPr>
-        <w:t xml:space="preserve">       </w:t>
-      </w:r>
-      <w:r>
-        <w:rPr>
-          <w:rFonts w:ascii="Bookman Old Style" w:hAnsi="Bookman Old Style"/>
-          <w:sz w:val="24"/>
-        </w:rPr>
-        <w:t xml:space="preserve">     </w:t>
-      </w:r>
-      <w:r>
-        <w:rPr>
-          <w:rFonts w:ascii="Bookman Old Style" w:hAnsi="Bookman Old Style"/>
-          <w:sz w:val="24"/>
-        </w:rPr>
-        <w:t xml:space="preserve">    </w:t>
-      </w:r>
-      <w:r>
-        <w:rPr>
-          <w:rFonts w:ascii="Bookman Old Style" w:hAnsi="Bookman Old Style"/>
-          <w:sz w:val="24"/>
-        </w:rPr>
         <w:t xml:space="preserve">  </w:t>
       </w:r>
       <w:r>
@@ -4103,45 +3363,8 @@
           <w:rFonts w:ascii="Bookman Old Style" w:hAnsi="Bookman Old Style"/>
           <w:sz w:val="24"/>
         </w:rPr>
-        <w:t xml:space="preserve">  </w:t>
-      </w:r>
-      <w:r>
-        <w:rPr>
-          <w:rFonts w:ascii="Bookman Old Style" w:hAnsi="Bookman Old Style"/>
-          <w:sz w:val="24"/>
-        </w:rPr>
-        <w:t xml:space="preserve">  </w:t>
-      </w:r>
-      <w:r>
-        <w:rPr>
-          <w:rFonts w:ascii="Bookman Old Style" w:hAnsi="Bookman Old Style"/>
-          <w:sz w:val="24"/>
-        </w:rPr>
-        <w:t xml:space="preserve"> </w:t>
-      </w:r>
-      <w:r>
-        <w:rPr>
-          <w:rFonts w:ascii="Bookman Old Style" w:hAnsi="Bookman Old Style"/>
-          <w:sz w:val="24"/>
-        </w:rPr>
-        <w:t xml:space="preserve"> </w:t>
-      </w:r>
-      <w:proofErr w:type="gramStart"/>
-      <w:r>
-        <w:rPr>
-          <w:rFonts w:ascii="Bookman Old Style" w:hAnsi="Bookman Old Style"/>
-          <w:sz w:val="24"/>
-        </w:rPr>
-        <w:t xml:space="preserve"> </w:t>
-      </w:r>
-      <w:r>
-        <w:rPr>
-          <w:rFonts w:ascii="Bookman Old Style" w:hAnsi="Bookman Old Style"/>
-          <w:sz w:val="24"/>
-        </w:rPr>
         <w:t xml:space="preserve">  [</w:t>
       </w:r>
-      <w:proofErr w:type="gramEnd"/>
       <w:r>
         <w:rPr>
           <w:rFonts w:ascii="Bookman Old Style" w:hAnsi="Bookman Old Style"/>
@@ -4320,21 +3543,12 @@
                 <w:sz w:val="24"/>
               </w:rPr>
             </w:pPr>
-            <w:proofErr w:type="spellStart"/>
             <w:r>
               <w:rPr>
                 <w:rFonts w:ascii="Bookman Old Style" w:hAnsi="Bookman Old Style"/>
                 <w:sz w:val="24"/>
               </w:rPr>
-              <w:t>Resignition</w:t>
-            </w:r>
-            <w:proofErr w:type="spellEnd"/>
-            <w:r>
-              <w:rPr>
-                <w:rFonts w:ascii="Bookman Old Style" w:hAnsi="Bookman Old Style"/>
-                <w:sz w:val="24"/>
-              </w:rPr>
-              <w:t xml:space="preserve"> letter</w:t>
+              <w:t>Resignition letter</w:t>
             </w:r>
           </w:p>
         </w:tc>
@@ -4436,23 +3650,7 @@
                 <w:rFonts w:ascii="Bookman Old Style" w:hAnsi="Bookman Old Style"/>
                 <w:sz w:val="24"/>
               </w:rPr>
-              <w:t xml:space="preserve">Complaints, procedures and Reports by </w:t>
-            </w:r>
-            <w:proofErr w:type="spellStart"/>
-            <w:r>
-              <w:rPr>
-                <w:rFonts w:ascii="Bookman Old Style" w:hAnsi="Bookman Old Style"/>
-                <w:sz w:val="24"/>
-              </w:rPr>
-              <w:t>Labour</w:t>
-            </w:r>
-            <w:proofErr w:type="spellEnd"/>
-            <w:r>
-              <w:rPr>
-                <w:rFonts w:ascii="Bookman Old Style" w:hAnsi="Bookman Old Style"/>
-                <w:sz w:val="24"/>
-              </w:rPr>
-              <w:t xml:space="preserve"> department</w:t>
+              <w:t>Complaints, procedures and Reports by Labour department</w:t>
             </w:r>
           </w:p>
         </w:tc>

</xml_diff>